<commit_message>
Made it up to Assignment 2 Variety Controller 4
</commit_message>
<xml_diff>
--- a/02_Persistence_Sorting_Filtering.docx
+++ b/02_Persistence_Sorting_Filtering.docx
@@ -135,7 +135,7 @@
           </mc:Choice>
           <mc:Fallback>
             <w:pict>
-              <v:shape w14:anchorId="7C065ED7" id="Freeform: Shape 9" o:spid="_x0000_s1026" style="position:absolute;margin-left:240.6pt;margin-top:32.45pt;width:180pt;height:33.65pt;z-index:251665408;visibility:visible;mso-wrap-style:square;mso-wrap-distance-left:9pt;mso-wrap-distance-top:0;mso-wrap-distance-right:9pt;mso-wrap-distance-bottom:0;mso-position-horizontal:absolute;mso-position-horizontal-relative:text;mso-position-vertical:absolute;mso-position-vertical-relative:text;v-text-anchor:middle" coordsize="2286000,427199" o:gfxdata="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" path="m2286000,427199c2202180,237334,2118360,47469,1737360,8099,1356360,-31271,678180,79854,,190979e" filled="f" strokecolor="#243f60 [1604]" strokeweight="2pt">
+              <v:shape w14:anchorId="6EA44BBE" id="Freeform: Shape 9" o:spid="_x0000_s1026" style="position:absolute;margin-left:240.6pt;margin-top:32.45pt;width:180pt;height:33.65pt;z-index:251665408;visibility:visible;mso-wrap-style:square;mso-wrap-distance-left:9pt;mso-wrap-distance-top:0;mso-wrap-distance-right:9pt;mso-wrap-distance-bottom:0;mso-position-horizontal:absolute;mso-position-horizontal-relative:text;mso-position-vertical:absolute;mso-position-vertical-relative:text;v-text-anchor:middle" coordsize="2286000,427199" o:gfxdata="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" path="m2286000,427199c2202180,237334,2118360,47469,1737360,8099,1356360,-31271,678180,79854,,190979e" filled="f" strokecolor="#243f60 [1604]" strokeweight="2pt">
                 <v:stroke dashstyle="1 1" endarrow="classic" endarrowwidth="wide" endarrowlength="long"/>
                 <v:path arrowok="t" o:connecttype="custom" o:connectlocs="2286000,427199;1737360,8099;0,190979" o:connectangles="0,0,0"/>
               </v:shape>
@@ -250,7 +250,7 @@
           </mc:Choice>
           <mc:Fallback>
             <w:pict>
-              <v:shape w14:anchorId="520E6CC6" id="Freeform: Shape 8" o:spid="_x0000_s1026" style="position:absolute;margin-left:220.8pt;margin-top:31.25pt;width:77.4pt;height:36pt;z-index:251664384;visibility:visible;mso-wrap-style:square;mso-wrap-distance-left:9pt;mso-wrap-distance-top:0;mso-wrap-distance-right:9pt;mso-wrap-distance-bottom:0;mso-position-horizontal:absolute;mso-position-horizontal-relative:text;mso-position-vertical:absolute;mso-position-vertical-relative:text;v-text-anchor:middle" coordsize="982980,457202" o:gfxdata="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" path="m982980,457202c798195,262257,613410,67312,449580,15242,285750,-36828,142875,53977,,144782e" filled="f" strokecolor="#243f60 [1604]" strokeweight="2pt">
+              <v:shape w14:anchorId="3133F850" id="Freeform: Shape 8" o:spid="_x0000_s1026" style="position:absolute;margin-left:220.8pt;margin-top:31.25pt;width:77.4pt;height:36pt;z-index:251664384;visibility:visible;mso-wrap-style:square;mso-wrap-distance-left:9pt;mso-wrap-distance-top:0;mso-wrap-distance-right:9pt;mso-wrap-distance-bottom:0;mso-position-horizontal:absolute;mso-position-horizontal-relative:text;mso-position-vertical:absolute;mso-position-vertical-relative:text;v-text-anchor:middle" coordsize="982980,457202" o:gfxdata="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" path="m982980,457202c798195,262257,613410,67312,449580,15242,285750,-36828,142875,53977,,144782e" filled="f" strokecolor="#243f60 [1604]" strokeweight="2pt">
                 <v:stroke dashstyle="1 1" endarrow="classic" endarrowwidth="wide" endarrowlength="long"/>
                 <v:path arrowok="t" o:connecttype="custom" o:connectlocs="982980,457202;449580,15242;0,144782" o:connectangles="0,0,0"/>
               </v:shape>
@@ -412,7 +412,7 @@
           </mc:Choice>
           <mc:Fallback>
             <w:pict>
-              <v:shape w14:anchorId="1A48E657" id="Freeform: Shape 6" o:spid="_x0000_s1026" style="position:absolute;margin-left:332.4pt;margin-top:3pt;width:86.4pt;height:23.4pt;z-index:251661312;visibility:visible;mso-wrap-style:square;mso-wrap-distance-left:9pt;mso-wrap-distance-top:0;mso-wrap-distance-right:9pt;mso-wrap-distance-bottom:0;mso-position-horizontal:absolute;mso-position-horizontal-relative:text;mso-position-vertical:absolute;mso-position-vertical-relative:text;v-text-anchor:middle" coordsize="1097280,297180" o:gfxdata="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" path="m1097280,297180c960120,148590,822960,,640080,,457200,,228600,148590,,297180e" filled="f" strokecolor="#243f60 [1604]" strokeweight="2pt">
+              <v:shape w14:anchorId="44C06AF4" id="Freeform: Shape 6" o:spid="_x0000_s1026" style="position:absolute;margin-left:332.4pt;margin-top:3pt;width:86.4pt;height:23.4pt;z-index:251661312;visibility:visible;mso-wrap-style:square;mso-wrap-distance-left:9pt;mso-wrap-distance-top:0;mso-wrap-distance-right:9pt;mso-wrap-distance-bottom:0;mso-position-horizontal:absolute;mso-position-horizontal-relative:text;mso-position-vertical:absolute;mso-position-vertical-relative:text;v-text-anchor:middle" coordsize="1097280,297180" o:gfxdata="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" path="m1097280,297180c960120,148590,822960,,640080,,457200,,228600,148590,,297180e" filled="f" strokecolor="#243f60 [1604]" strokeweight="2pt">
                 <v:stroke dashstyle="1 1" endarrow="classic" endarrowwidth="wide" endarrowlength="long"/>
                 <v:path arrowok="t" o:connecttype="custom" o:connectlocs="1097280,297180;640080,0;0,297180" o:connectangles="0,0,0"/>
               </v:shape>
@@ -489,17 +489,27 @@
           <w:ilvl w:val="0"/>
           <w:numId w:val="8"/>
         </w:numPr>
-      </w:pPr>
-      <w:r>
+        <w:rPr>
+          <w:strike/>
+        </w:rPr>
+      </w:pPr>
+      <w:r>
+        <w:rPr>
+          <w:strike/>
+        </w:rPr>
         <w:t>You can continue using your</w:t>
       </w:r>
       <w:r>
+        <w:rPr>
+          <w:strike/>
+        </w:rPr>
         <w:t xml:space="preserve"> </w:t>
       </w:r>
       <w:r>
         <w:rPr>
           <w:b/>
           <w:i/>
+          <w:strike/>
         </w:rPr>
         <w:t>XX</w:t>
       </w:r>
@@ -507,41 +517,70 @@
         <w:rPr>
           <w:b/>
           <w:i/>
+          <w:strike/>
         </w:rPr>
         <w:t>OEC</w:t>
       </w:r>
       <w:r>
+        <w:rPr>
+          <w:strike/>
+        </w:rPr>
         <w:t xml:space="preserve"> </w:t>
       </w:r>
       <w:r>
+        <w:rPr>
+          <w:strike/>
+        </w:rPr>
         <w:t xml:space="preserve">project from assignment 1 </w:t>
       </w:r>
       <w:r>
+        <w:rPr>
+          <w:strike/>
+        </w:rPr>
         <w:t xml:space="preserve">or </w:t>
       </w:r>
       <w:r>
+        <w:rPr>
+          <w:strike/>
+        </w:rPr>
         <w:t xml:space="preserve">you can </w:t>
       </w:r>
       <w:r>
+        <w:rPr>
+          <w:strike/>
+        </w:rPr>
         <w:t xml:space="preserve">unzip </w:t>
       </w:r>
       <w:r>
+        <w:rPr>
+          <w:strike/>
+        </w:rPr>
         <w:t xml:space="preserve">&amp; use </w:t>
       </w:r>
       <w:r>
+        <w:rPr>
+          <w:strike/>
+        </w:rPr>
         <w:t xml:space="preserve">the </w:t>
       </w:r>
       <w:r>
         <w:rPr>
           <w:b/>
           <w:i/>
+          <w:strike/>
         </w:rPr>
         <w:t>a1OEC</w:t>
       </w:r>
       <w:r>
+        <w:rPr>
+          <w:strike/>
+        </w:rPr>
         <w:t xml:space="preserve"> project from your instructor’s site.</w:t>
       </w:r>
       <w:r>
+        <w:rPr>
+          <w:strike/>
+        </w:rPr>
         <w:t xml:space="preserve"> </w:t>
       </w:r>
     </w:p>
@@ -552,14 +591,21 @@
           <w:ilvl w:val="0"/>
           <w:numId w:val="8"/>
         </w:numPr>
-      </w:pPr>
-      <w:r>
+        <w:rPr>
+          <w:strike/>
+        </w:rPr>
+      </w:pPr>
+      <w:r>
+        <w:rPr>
+          <w:strike/>
+        </w:rPr>
         <w:t xml:space="preserve">On </w:t>
       </w:r>
       <w:r>
         <w:rPr>
           <w:b/>
           <w:i/>
+          <w:strike/>
         </w:rPr>
         <w:t>~/Views/Shared/_</w:t>
       </w:r>
@@ -568,15 +614,36 @@
         <w:rPr>
           <w:b/>
           <w:i/>
+          <w:strike/>
         </w:rPr>
         <w:t>layout.cshtml</w:t>
       </w:r>
       <w:proofErr w:type="spellEnd"/>
       <w:r>
+        <w:rPr>
+          <w:strike/>
+        </w:rPr>
         <w:t>, d</w:t>
       </w:r>
       <w:r>
-        <w:t>isplay the TempData variable “message” before the guest page, bold and red.</w:t>
+        <w:rPr>
+          <w:strike/>
+        </w:rPr>
+        <w:t xml:space="preserve">isplay the </w:t>
+      </w:r>
+      <w:proofErr w:type="spellStart"/>
+      <w:r>
+        <w:rPr>
+          <w:strike/>
+        </w:rPr>
+        <w:t>TempData</w:t>
+      </w:r>
+      <w:proofErr w:type="spellEnd"/>
+      <w:r>
+        <w:rPr>
+          <w:strike/>
+        </w:rPr>
+        <w:t xml:space="preserve"> variable “message” before the guest page, bold and red.</w:t>
       </w:r>
     </w:p>
     <w:p>
@@ -586,18 +653,28 @@
           <w:ilvl w:val="1"/>
           <w:numId w:val="8"/>
         </w:numPr>
-      </w:pPr>
-      <w:r>
+        <w:rPr>
+          <w:strike/>
+        </w:rPr>
+      </w:pPr>
+      <w:r>
+        <w:rPr>
+          <w:strike/>
+        </w:rPr>
         <w:t xml:space="preserve">If using the </w:t>
       </w:r>
       <w:r>
         <w:rPr>
           <w:b/>
           <w:i/>
+          <w:strike/>
         </w:rPr>
         <w:t xml:space="preserve">a1OEC </w:t>
       </w:r>
       <w:r>
+        <w:rPr>
+          <w:strike/>
+        </w:rPr>
         <w:t>project, add your name and section to the footer</w:t>
       </w:r>
     </w:p>
@@ -608,35 +685,68 @@
           <w:ilvl w:val="0"/>
           <w:numId w:val="8"/>
         </w:numPr>
-      </w:pPr>
-      <w:r>
+        <w:rPr>
+          <w:strike/>
+        </w:rPr>
+      </w:pPr>
+      <w:r>
+        <w:rPr>
+          <w:strike/>
+        </w:rPr>
         <w:t xml:space="preserve">Put </w:t>
       </w:r>
       <w:r>
+        <w:rPr>
+          <w:strike/>
+        </w:rPr>
         <w:t>a</w:t>
       </w:r>
       <w:r>
+        <w:rPr>
+          <w:strike/>
+        </w:rPr>
         <w:t>n agricultural</w:t>
       </w:r>
       <w:r>
+        <w:rPr>
+          <w:strike/>
+        </w:rPr>
         <w:t>-themed</w:t>
       </w:r>
       <w:r>
+        <w:rPr>
+          <w:strike/>
+        </w:rPr>
         <w:t xml:space="preserve"> logo </w:t>
       </w:r>
       <w:r>
+        <w:rPr>
+          <w:strike/>
+        </w:rPr>
         <w:t xml:space="preserve">(image) </w:t>
       </w:r>
       <w:r>
+        <w:rPr>
+          <w:strike/>
+        </w:rPr>
         <w:t xml:space="preserve">in the header </w:t>
       </w:r>
       <w:r>
+        <w:rPr>
+          <w:strike/>
+        </w:rPr>
         <w:t xml:space="preserve">with a height of 100 pixels, </w:t>
       </w:r>
       <w:r>
+        <w:rPr>
+          <w:strike/>
+        </w:rPr>
         <w:t xml:space="preserve">and a </w:t>
       </w:r>
       <w:r>
+        <w:rPr>
+          <w:strike/>
+        </w:rPr>
         <w:t>better site heading than just “OEC”.</w:t>
       </w:r>
     </w:p>
@@ -647,53 +757,99 @@
           <w:ilvl w:val="1"/>
           <w:numId w:val="8"/>
         </w:numPr>
-      </w:pPr>
-      <w:r>
+        <w:rPr>
+          <w:strike/>
+        </w:rPr>
+      </w:pPr>
+      <w:r>
+        <w:rPr>
+          <w:strike/>
+        </w:rPr>
         <w:t xml:space="preserve">The logo </w:t>
       </w:r>
       <w:r>
+        <w:rPr>
+          <w:strike/>
+        </w:rPr>
         <w:t>will</w:t>
       </w:r>
       <w:r>
+        <w:rPr>
+          <w:strike/>
+        </w:rPr>
         <w:t xml:space="preserve"> enlarge the banner on each page.  </w:t>
       </w:r>
       <w:r>
+        <w:rPr>
+          <w:strike/>
+        </w:rPr>
         <w:t>T</w:t>
       </w:r>
       <w:r>
+        <w:rPr>
+          <w:strike/>
+        </w:rPr>
         <w:t>he body of the guest page</w:t>
       </w:r>
       <w:r>
+        <w:rPr>
+          <w:strike/>
+        </w:rPr>
         <w:t xml:space="preserve"> passes </w:t>
       </w:r>
       <w:r>
         <w:rPr>
+          <w:strike/>
           <w:u w:val="single"/>
         </w:rPr>
         <w:t>under</w:t>
       </w:r>
       <w:r>
+        <w:rPr>
+          <w:strike/>
+        </w:rPr>
         <w:t xml:space="preserve"> the banner</w:t>
       </w:r>
       <w:r>
+        <w:rPr>
+          <w:strike/>
+        </w:rPr>
         <w:t xml:space="preserve">: </w:t>
       </w:r>
       <w:r>
+        <w:rPr>
+          <w:strike/>
+        </w:rPr>
         <w:t xml:space="preserve">modify the site CSS so no content </w:t>
       </w:r>
       <w:r>
+        <w:rPr>
+          <w:strike/>
+        </w:rPr>
         <w:t xml:space="preserve">like </w:t>
       </w:r>
       <w:r>
+        <w:rPr>
+          <w:strike/>
+        </w:rPr>
         <w:t xml:space="preserve">page headings or </w:t>
       </w:r>
       <w:r>
+        <w:rPr>
+          <w:strike/>
+        </w:rPr>
         <w:t>@</w:t>
       </w:r>
       <w:r>
+        <w:rPr>
+          <w:strike/>
+        </w:rPr>
         <w:t xml:space="preserve">TempData[“message”]) is </w:t>
       </w:r>
       <w:r>
+        <w:rPr>
+          <w:strike/>
+        </w:rPr>
         <w:t>overlaid.</w:t>
       </w:r>
     </w:p>
@@ -704,12 +860,21 @@
           <w:ilvl w:val="0"/>
           <w:numId w:val="8"/>
         </w:numPr>
-      </w:pPr>
-      <w:r>
+        <w:rPr>
+          <w:strike/>
+        </w:rPr>
+      </w:pPr>
+      <w:r>
+        <w:rPr>
+          <w:strike/>
+        </w:rPr>
         <w:t xml:space="preserve">Add support for Session variables to your site’s </w:t>
       </w:r>
       <w:proofErr w:type="spellStart"/>
       <w:r>
+        <w:rPr>
+          <w:strike/>
+        </w:rPr>
         <w:t>Startup.cs</w:t>
       </w:r>
       <w:proofErr w:type="spellEnd"/>
@@ -737,8 +902,14 @@
           <w:ilvl w:val="0"/>
           <w:numId w:val="8"/>
         </w:numPr>
-      </w:pPr>
-      <w:r>
+        <w:rPr>
+          <w:strike/>
+        </w:rPr>
+      </w:pPr>
+      <w:r>
+        <w:rPr>
+          <w:strike/>
+        </w:rPr>
         <w:t xml:space="preserve">In the Index View: </w:t>
       </w:r>
     </w:p>
@@ -749,75 +920,129 @@
           <w:ilvl w:val="1"/>
           <w:numId w:val="12"/>
         </w:numPr>
-      </w:pPr>
-      <w:r>
+        <w:rPr>
+          <w:strike/>
+        </w:rPr>
+      </w:pPr>
+      <w:r>
+        <w:rPr>
+          <w:strike/>
+        </w:rPr>
         <w:t>C</w:t>
       </w:r>
       <w:r>
+        <w:rPr>
+          <w:strike/>
+        </w:rPr>
         <w:t xml:space="preserve">hange the name of each </w:t>
       </w:r>
       <w:r>
+        <w:rPr>
+          <w:strike/>
+        </w:rPr>
         <w:t>crop</w:t>
       </w:r>
       <w:r>
+        <w:rPr>
+          <w:strike/>
+        </w:rPr>
         <w:t xml:space="preserve"> into a hyperlink</w:t>
       </w:r>
       <w:r>
+        <w:rPr>
+          <w:strike/>
+        </w:rPr>
         <w:t xml:space="preserve"> </w:t>
       </w:r>
       <w:r>
+        <w:rPr>
+          <w:strike/>
+        </w:rPr>
         <w:t>that</w:t>
       </w:r>
       <w:r>
+        <w:rPr>
+          <w:strike/>
+        </w:rPr>
         <w:t xml:space="preserve"> pass</w:t>
       </w:r>
       <w:r>
+        <w:rPr>
+          <w:strike/>
+        </w:rPr>
         <w:t>es</w:t>
       </w:r>
       <w:r>
+        <w:rPr>
+          <w:strike/>
+        </w:rPr>
         <w:t xml:space="preserve"> its</w:t>
       </w:r>
       <w:r>
+        <w:rPr>
+          <w:strike/>
+        </w:rPr>
         <w:t xml:space="preserve"> </w:t>
       </w:r>
       <w:proofErr w:type="spellStart"/>
       <w:r>
         <w:rPr>
           <w:i/>
+          <w:strike/>
         </w:rPr>
         <w:t>cropId</w:t>
       </w:r>
       <w:proofErr w:type="spellEnd"/>
       <w:r>
+        <w:rPr>
+          <w:strike/>
+        </w:rPr>
         <w:t xml:space="preserve"> to the </w:t>
       </w:r>
       <w:proofErr w:type="spellStart"/>
       <w:r>
         <w:rPr>
           <w:i/>
+          <w:strike/>
         </w:rPr>
         <w:t>XX</w:t>
       </w:r>
       <w:r>
         <w:rPr>
           <w:i/>
+          <w:strike/>
         </w:rPr>
         <w:t>Variety</w:t>
       </w:r>
       <w:proofErr w:type="spellEnd"/>
       <w:r>
+        <w:rPr>
+          <w:strike/>
+        </w:rPr>
         <w:t xml:space="preserve"> controller</w:t>
       </w:r>
       <w:r>
+        <w:rPr>
+          <w:strike/>
+        </w:rPr>
         <w:t>’s Index action.</w:t>
       </w:r>
       <w:r>
+        <w:rPr>
+          <w:strike/>
+        </w:rPr>
         <w:t xml:space="preserve">  You might also want to pass the </w:t>
       </w:r>
       <w:r>
+        <w:rPr>
+          <w:strike/>
+        </w:rPr>
         <w:t>crop’s</w:t>
       </w:r>
       <w:r>
+        <w:rPr>
+          <w:strike/>
+        </w:rPr>
         <w:t xml:space="preserve"> name.</w:t>
       </w:r>
     </w:p>
@@ -828,61 +1053,105 @@
           <w:ilvl w:val="1"/>
           <w:numId w:val="12"/>
         </w:numPr>
-      </w:pPr>
-      <w:r>
+        <w:rPr>
+          <w:strike/>
+        </w:rPr>
+      </w:pPr>
+      <w:r>
+        <w:rPr>
+          <w:strike/>
+        </w:rPr>
         <w:lastRenderedPageBreak/>
         <w:t xml:space="preserve">Add a </w:t>
       </w:r>
       <w:r>
+        <w:rPr>
+          <w:strike/>
+        </w:rPr>
         <w:t xml:space="preserve">“show plots” </w:t>
       </w:r>
       <w:r>
+        <w:rPr>
+          <w:strike/>
+        </w:rPr>
         <w:t xml:space="preserve">hyperlink to each line which passes the </w:t>
       </w:r>
       <w:proofErr w:type="spellStart"/>
       <w:r>
         <w:rPr>
           <w:i/>
+          <w:strike/>
         </w:rPr>
         <w:t>cropId</w:t>
       </w:r>
       <w:proofErr w:type="spellEnd"/>
       <w:r>
+        <w:rPr>
+          <w:strike/>
+        </w:rPr>
         <w:t xml:space="preserve"> </w:t>
       </w:r>
       <w:r>
+        <w:rPr>
+          <w:strike/>
+        </w:rPr>
         <w:t xml:space="preserve">and crop </w:t>
       </w:r>
       <w:r>
         <w:rPr>
           <w:i/>
+          <w:strike/>
         </w:rPr>
         <w:t>name</w:t>
       </w:r>
       <w:r>
+        <w:rPr>
+          <w:strike/>
+        </w:rPr>
         <w:t xml:space="preserve"> </w:t>
       </w:r>
       <w:r>
+        <w:rPr>
+          <w:strike/>
+        </w:rPr>
         <w:t>as QueryString variable</w:t>
       </w:r>
       <w:r>
+        <w:rPr>
+          <w:strike/>
+        </w:rPr>
         <w:t>s</w:t>
       </w:r>
       <w:r>
+        <w:rPr>
+          <w:strike/>
+        </w:rPr>
         <w:t xml:space="preserve"> to the </w:t>
       </w:r>
       <w:proofErr w:type="spellStart"/>
       <w:r>
+        <w:rPr>
+          <w:strike/>
+        </w:rPr>
         <w:t>XXPlot</w:t>
       </w:r>
       <w:proofErr w:type="spellEnd"/>
       <w:r>
+        <w:rPr>
+          <w:strike/>
+        </w:rPr>
         <w:t xml:space="preserve"> controller’s Index action.  Th</w:t>
       </w:r>
       <w:r>
+        <w:rPr>
+          <w:strike/>
+        </w:rPr>
         <w:t>is is to list all plots for the selected</w:t>
       </w:r>
       <w:r>
+        <w:rPr>
+          <w:strike/>
+        </w:rPr>
         <w:t xml:space="preserve"> crop, regardless of the variety.</w:t>
       </w:r>
     </w:p>
@@ -893,25 +1162,45 @@
           <w:ilvl w:val="1"/>
           <w:numId w:val="12"/>
         </w:numPr>
-      </w:pPr>
-      <w:r>
-        <w:t xml:space="preserve">Ensure the </w:t>
-      </w:r>
-      <w:r>
+        <w:rPr>
+          <w:strike/>
+        </w:rPr>
+      </w:pPr>
+      <w:r>
+        <w:rPr>
+          <w:strike/>
+        </w:rPr>
+        <w:t>Ensure</w:t>
+      </w:r>
+      <w:r>
+        <w:rPr>
+          <w:strike/>
+        </w:rPr>
+        <w:t xml:space="preserve"> the </w:t>
+      </w:r>
+      <w:r>
+        <w:rPr>
+          <w:strike/>
+        </w:rPr>
         <w:t xml:space="preserve">crop </w:t>
       </w:r>
       <w:r>
+        <w:rPr>
+          <w:strike/>
+        </w:rPr>
         <w:t xml:space="preserve">listing is in order by </w:t>
       </w:r>
       <w:r>
         <w:rPr>
           <w:i/>
+          <w:strike/>
         </w:rPr>
         <w:t>name</w:t>
       </w:r>
       <w:r>
         <w:rPr>
           <w:i/>
+          <w:strike/>
         </w:rPr>
         <w:t>.</w:t>
       </w:r>
@@ -939,17 +1228,27 @@
           <w:ilvl w:val="0"/>
           <w:numId w:val="11"/>
         </w:numPr>
-      </w:pPr>
-      <w:r>
+        <w:rPr>
+          <w:strike/>
+        </w:rPr>
+      </w:pPr>
+      <w:r>
+        <w:rPr>
+          <w:strike/>
+        </w:rPr>
         <w:t xml:space="preserve">Generate a controller for the </w:t>
       </w:r>
       <w:r>
         <w:rPr>
           <w:i/>
+          <w:strike/>
         </w:rPr>
         <w:t>variety</w:t>
       </w:r>
       <w:r>
+        <w:rPr>
+          <w:strike/>
+        </w:rPr>
         <w:t xml:space="preserve"> table, called </w:t>
       </w:r>
       <w:proofErr w:type="spellStart"/>
@@ -957,6 +1256,7 @@
         <w:rPr>
           <w:b/>
           <w:i/>
+          <w:strike/>
         </w:rPr>
         <w:t>XX</w:t>
       </w:r>
@@ -964,6 +1264,7 @@
         <w:rPr>
           <w:b/>
           <w:i/>
+          <w:strike/>
         </w:rPr>
         <w:t>Variety</w:t>
       </w:r>
@@ -971,23 +1272,39 @@
         <w:rPr>
           <w:b/>
           <w:i/>
+          <w:strike/>
         </w:rPr>
         <w:t>Controller</w:t>
       </w:r>
       <w:proofErr w:type="spellEnd"/>
       <w:r>
+        <w:rPr>
+          <w:strike/>
+        </w:rPr>
         <w:t xml:space="preserve">, with full CRUD support and views.  </w:t>
       </w:r>
       <w:r>
+        <w:rPr>
+          <w:strike/>
+        </w:rPr>
         <w:t xml:space="preserve">Make sure that create, edit, delete and details </w:t>
       </w:r>
       <w:r>
+        <w:rPr>
+          <w:strike/>
+        </w:rPr>
         <w:t xml:space="preserve">pages </w:t>
       </w:r>
       <w:r>
+        <w:rPr>
+          <w:strike/>
+        </w:rPr>
         <w:t>all work</w:t>
       </w:r>
       <w:r>
+        <w:rPr>
+          <w:strike/>
+        </w:rPr>
         <w:t>.</w:t>
       </w:r>
     </w:p>
@@ -998,23 +1315,39 @@
           <w:ilvl w:val="0"/>
           <w:numId w:val="11"/>
         </w:numPr>
-      </w:pPr>
-      <w:r>
+        <w:rPr>
+          <w:strike/>
+        </w:rPr>
+      </w:pPr>
+      <w:r>
+        <w:rPr>
+          <w:strike/>
+        </w:rPr>
         <w:t xml:space="preserve">In </w:t>
       </w:r>
       <w:r>
+        <w:rPr>
+          <w:strike/>
+        </w:rPr>
         <w:t>the</w:t>
       </w:r>
       <w:r>
+        <w:rPr>
+          <w:strike/>
+        </w:rPr>
         <w:t xml:space="preserve"> </w:t>
       </w:r>
       <w:r>
         <w:rPr>
           <w:i/>
+          <w:strike/>
         </w:rPr>
         <w:t>Index</w:t>
       </w:r>
       <w:r>
+        <w:rPr>
+          <w:strike/>
+        </w:rPr>
         <w:t xml:space="preserve"> action:</w:t>
       </w:r>
     </w:p>
@@ -1025,25 +1358,41 @@
           <w:ilvl w:val="1"/>
           <w:numId w:val="11"/>
         </w:numPr>
-      </w:pPr>
-      <w:r>
+        <w:rPr>
+          <w:strike/>
+        </w:rPr>
+      </w:pPr>
+      <w:r>
+        <w:rPr>
+          <w:strike/>
+        </w:rPr>
         <w:t xml:space="preserve">If the </w:t>
       </w:r>
       <w:proofErr w:type="spellStart"/>
       <w:r>
         <w:rPr>
           <w:i/>
+          <w:strike/>
         </w:rPr>
         <w:t>cropId</w:t>
       </w:r>
       <w:proofErr w:type="spellEnd"/>
       <w:r>
+        <w:rPr>
+          <w:strike/>
+        </w:rPr>
         <w:t xml:space="preserve"> is in the URL or a QueryString variable</w:t>
       </w:r>
       <w:r>
+        <w:rPr>
+          <w:strike/>
+        </w:rPr>
         <w:t>, s</w:t>
       </w:r>
       <w:r>
+        <w:rPr>
+          <w:strike/>
+        </w:rPr>
         <w:t>ave it to a cookie or session variable.</w:t>
       </w:r>
     </w:p>
@@ -1054,22 +1403,35 @@
           <w:ilvl w:val="1"/>
           <w:numId w:val="11"/>
         </w:numPr>
-      </w:pPr>
-      <w:r>
+        <w:rPr>
+          <w:strike/>
+        </w:rPr>
+      </w:pPr>
+      <w:r>
+        <w:rPr>
+          <w:strike/>
+        </w:rPr>
         <w:t xml:space="preserve">If there is no </w:t>
       </w:r>
       <w:proofErr w:type="spellStart"/>
       <w:r>
         <w:rPr>
           <w:i/>
+          <w:strike/>
         </w:rPr>
         <w:t>cropId</w:t>
       </w:r>
       <w:proofErr w:type="spellEnd"/>
       <w:r>
+        <w:rPr>
+          <w:strike/>
+        </w:rPr>
         <w:t xml:space="preserve"> passed in the URL or </w:t>
       </w:r>
       <w:r>
+        <w:rPr>
+          <w:strike/>
+        </w:rPr>
         <w:t>QueryString, see if there’s a cookie or session variable with it.</w:t>
       </w:r>
     </w:p>
@@ -1080,19 +1442,29 @@
           <w:ilvl w:val="2"/>
           <w:numId w:val="11"/>
         </w:numPr>
-      </w:pPr>
-      <w:r>
+        <w:rPr>
+          <w:strike/>
+        </w:rPr>
+      </w:pPr>
+      <w:r>
+        <w:rPr>
+          <w:strike/>
+        </w:rPr>
         <w:t xml:space="preserve">If there’s no </w:t>
       </w:r>
       <w:proofErr w:type="spellStart"/>
       <w:r>
         <w:rPr>
           <w:i/>
+          <w:strike/>
         </w:rPr>
         <w:t>cropId</w:t>
       </w:r>
       <w:proofErr w:type="spellEnd"/>
       <w:r>
+        <w:rPr>
+          <w:strike/>
+        </w:rPr>
         <w:t xml:space="preserve"> in the cookie or session variables either, return to the </w:t>
       </w:r>
       <w:proofErr w:type="spellStart"/>
@@ -1100,6 +1472,7 @@
         <w:rPr>
           <w:b/>
           <w:i/>
+          <w:strike/>
         </w:rPr>
         <w:t>XX</w:t>
       </w:r>
@@ -1107,26 +1480,45 @@
         <w:rPr>
           <w:b/>
           <w:i/>
+          <w:strike/>
         </w:rPr>
         <w:t>Crop</w:t>
       </w:r>
       <w:proofErr w:type="spellEnd"/>
       <w:r>
+        <w:rPr>
+          <w:strike/>
+        </w:rPr>
         <w:t xml:space="preserve"> controller</w:t>
       </w:r>
       <w:r>
+        <w:rPr>
+          <w:strike/>
+        </w:rPr>
         <w:t xml:space="preserve"> with a message asking them to select a </w:t>
       </w:r>
       <w:r>
+        <w:rPr>
+          <w:strike/>
+        </w:rPr>
         <w:t>crop</w:t>
       </w:r>
       <w:r>
+        <w:rPr>
+          <w:strike/>
+        </w:rPr>
         <w:t xml:space="preserve"> to see its </w:t>
       </w:r>
       <w:r>
+        <w:rPr>
+          <w:strike/>
+        </w:rPr>
         <w:t>varieties</w:t>
       </w:r>
       <w:r>
+        <w:rPr>
+          <w:strike/>
+        </w:rPr>
         <w:t>.</w:t>
       </w:r>
     </w:p>
@@ -1137,55 +1529,96 @@
           <w:ilvl w:val="1"/>
           <w:numId w:val="11"/>
         </w:numPr>
-      </w:pPr>
-      <w:r>
+        <w:rPr>
+          <w:strike/>
+        </w:rPr>
+      </w:pPr>
+      <w:r>
+        <w:rPr>
+          <w:strike/>
+        </w:rPr>
         <w:t xml:space="preserve">Regardless of where you got the </w:t>
       </w:r>
       <w:proofErr w:type="spellStart"/>
       <w:r>
         <w:rPr>
           <w:i/>
+          <w:strike/>
         </w:rPr>
         <w:t>cropId</w:t>
       </w:r>
       <w:proofErr w:type="spellEnd"/>
       <w:r>
+        <w:rPr>
+          <w:strike/>
+        </w:rPr>
         <w:t xml:space="preserve"> from</w:t>
       </w:r>
       <w:r>
+        <w:rPr>
+          <w:strike/>
+        </w:rPr>
         <w:t>, u</w:t>
       </w:r>
       <w:r>
+        <w:rPr>
+          <w:strike/>
+        </w:rPr>
         <w:t xml:space="preserve">se it to filter the listing to only show </w:t>
       </w:r>
       <w:r>
+        <w:rPr>
+          <w:strike/>
+        </w:rPr>
         <w:t>varieties</w:t>
       </w:r>
       <w:r>
+        <w:rPr>
+          <w:strike/>
+        </w:rPr>
         <w:t xml:space="preserve"> </w:t>
       </w:r>
       <w:r>
+        <w:rPr>
+          <w:strike/>
+        </w:rPr>
         <w:t>on file for that crop</w:t>
       </w:r>
       <w:r>
+        <w:rPr>
+          <w:strike/>
+        </w:rPr>
         <w:t xml:space="preserve">, </w:t>
       </w:r>
       <w:r>
+        <w:rPr>
+          <w:strike/>
+        </w:rPr>
         <w:t xml:space="preserve">ordered by </w:t>
       </w:r>
       <w:r>
+        <w:rPr>
+          <w:strike/>
+        </w:rPr>
         <w:t xml:space="preserve">the </w:t>
       </w:r>
       <w:r>
+        <w:rPr>
+          <w:strike/>
+        </w:rPr>
         <w:t xml:space="preserve">variety </w:t>
       </w:r>
       <w:r>
         <w:rPr>
           <w:i/>
+          <w:strike/>
         </w:rPr>
         <w:t>name</w:t>
       </w:r>
       <w:r>
+        <w:rPr>
+          <w:strike/>
+        </w:rPr>
         <w:t>.</w:t>
       </w:r>
     </w:p>
@@ -1196,51 +1629,96 @@
           <w:ilvl w:val="1"/>
           <w:numId w:val="11"/>
         </w:numPr>
-      </w:pPr>
-      <w:r>
+        <w:rPr>
+          <w:strike/>
+        </w:rPr>
+      </w:pPr>
+      <w:r>
+        <w:rPr>
+          <w:strike/>
+        </w:rPr>
         <w:t>If the crop name</w:t>
       </w:r>
       <w:r>
+        <w:rPr>
+          <w:strike/>
+        </w:rPr>
         <w:t xml:space="preserve"> was passed as well, persist it the same wa</w:t>
       </w:r>
       <w:r>
+        <w:rPr>
+          <w:strike/>
+        </w:rPr>
         <w:t>y</w:t>
       </w:r>
       <w:r>
+        <w:rPr>
+          <w:strike/>
+        </w:rPr>
         <w:t xml:space="preserve"> as </w:t>
       </w:r>
       <w:proofErr w:type="spellStart"/>
       <w:r>
+        <w:rPr>
+          <w:strike/>
+        </w:rPr>
         <w:t>cropId</w:t>
       </w:r>
       <w:proofErr w:type="spellEnd"/>
       <w:r>
+        <w:rPr>
+          <w:strike/>
+        </w:rPr>
         <w:t xml:space="preserve"> … otherwise, take the </w:t>
       </w:r>
       <w:proofErr w:type="spellStart"/>
       <w:r>
+        <w:rPr>
+          <w:strike/>
+        </w:rPr>
         <w:t>cropId</w:t>
       </w:r>
       <w:proofErr w:type="spellEnd"/>
       <w:r>
+        <w:rPr>
+          <w:strike/>
+        </w:rPr>
         <w:t xml:space="preserve">, fetch the record from the </w:t>
       </w:r>
       <w:r>
+        <w:rPr>
+          <w:strike/>
+        </w:rPr>
         <w:t>crop</w:t>
       </w:r>
       <w:r>
+        <w:rPr>
+          <w:strike/>
+        </w:rPr>
         <w:t xml:space="preserve"> table</w:t>
       </w:r>
       <w:r>
+        <w:rPr>
+          <w:strike/>
+        </w:rPr>
         <w:t>, then</w:t>
       </w:r>
       <w:r>
+        <w:rPr>
+          <w:strike/>
+        </w:rPr>
         <w:t xml:space="preserve"> extract </w:t>
       </w:r>
       <w:r>
+        <w:rPr>
+          <w:strike/>
+        </w:rPr>
         <w:t xml:space="preserve">&amp; persist </w:t>
       </w:r>
       <w:r>
+        <w:rPr>
+          <w:strike/>
+        </w:rPr>
         <w:t>its name.</w:t>
       </w:r>
     </w:p>
@@ -1251,20 +1729,38 @@
           <w:ilvl w:val="1"/>
           <w:numId w:val="11"/>
         </w:numPr>
-      </w:pPr>
-      <w:r>
+        <w:rPr>
+          <w:strike/>
+        </w:rPr>
+      </w:pPr>
+      <w:r>
+        <w:rPr>
+          <w:strike/>
+        </w:rPr>
         <w:t xml:space="preserve">In the </w:t>
       </w:r>
       <w:r>
+        <w:rPr>
+          <w:strike/>
+        </w:rPr>
         <w:t xml:space="preserve">Index </w:t>
       </w:r>
       <w:r>
+        <w:rPr>
+          <w:strike/>
+        </w:rPr>
         <w:t>View</w:t>
       </w:r>
       <w:r>
+        <w:rPr>
+          <w:strike/>
+        </w:rPr>
         <w:t>’s listing</w:t>
       </w:r>
       <w:r>
+        <w:rPr>
+          <w:strike/>
+        </w:rPr>
         <w:t>:</w:t>
       </w:r>
     </w:p>
@@ -1275,32 +1771,57 @@
           <w:ilvl w:val="2"/>
           <w:numId w:val="11"/>
         </w:numPr>
-      </w:pPr>
-      <w:r>
+        <w:rPr>
+          <w:strike/>
+        </w:rPr>
+      </w:pPr>
+      <w:r>
+        <w:rPr>
+          <w:strike/>
+        </w:rPr>
         <w:t>S</w:t>
       </w:r>
       <w:r>
+        <w:rPr>
+          <w:strike/>
+        </w:rPr>
         <w:t xml:space="preserve">how </w:t>
       </w:r>
       <w:r>
+        <w:rPr>
+          <w:strike/>
+        </w:rPr>
         <w:t xml:space="preserve">just </w:t>
       </w:r>
       <w:r>
+        <w:rPr>
+          <w:strike/>
+        </w:rPr>
         <w:t xml:space="preserve">the </w:t>
       </w:r>
       <w:r>
+        <w:rPr>
+          <w:strike/>
+        </w:rPr>
         <w:t>variety</w:t>
       </w:r>
       <w:r>
         <w:rPr>
           <w:i/>
+          <w:strike/>
         </w:rPr>
         <w:t xml:space="preserve"> name</w:t>
       </w:r>
       <w:r>
+        <w:rPr>
+          <w:strike/>
+        </w:rPr>
         <w:t>, in ascending sequence</w:t>
       </w:r>
       <w:r>
+        <w:rPr>
+          <w:strike/>
+        </w:rPr>
         <w:t>.</w:t>
       </w:r>
     </w:p>
@@ -1311,60 +1832,94 @@
           <w:ilvl w:val="2"/>
           <w:numId w:val="11"/>
         </w:numPr>
-      </w:pPr>
-      <w:r>
+        <w:rPr>
+          <w:strike/>
+        </w:rPr>
+      </w:pPr>
+      <w:r>
+        <w:rPr>
+          <w:strike/>
+        </w:rPr>
         <w:t xml:space="preserve">Make the </w:t>
       </w:r>
       <w:r>
+        <w:rPr>
+          <w:strike/>
+        </w:rPr>
         <w:t>variety</w:t>
       </w:r>
       <w:r>
+        <w:rPr>
+          <w:strike/>
+        </w:rPr>
         <w:t xml:space="preserve"> </w:t>
       </w:r>
       <w:r>
         <w:rPr>
           <w:i/>
+          <w:strike/>
         </w:rPr>
         <w:t>name</w:t>
       </w:r>
       <w:r>
+        <w:rPr>
+          <w:strike/>
+        </w:rPr>
         <w:t xml:space="preserve"> a hyperlink that passes the </w:t>
       </w:r>
       <w:proofErr w:type="spellStart"/>
       <w:r>
         <w:rPr>
           <w:i/>
+          <w:strike/>
         </w:rPr>
         <w:t>varietyId</w:t>
       </w:r>
       <w:proofErr w:type="spellEnd"/>
       <w:r>
+        <w:rPr>
+          <w:strike/>
+        </w:rPr>
         <w:t xml:space="preserve"> and the variety </w:t>
       </w:r>
       <w:r>
         <w:rPr>
           <w:i/>
+          <w:strike/>
         </w:rPr>
         <w:t>name</w:t>
       </w:r>
       <w:r>
+        <w:rPr>
+          <w:strike/>
+        </w:rPr>
         <w:t xml:space="preserve"> </w:t>
       </w:r>
       <w:r>
+        <w:rPr>
+          <w:strike/>
+        </w:rPr>
         <w:t xml:space="preserve">as QueryString variables </w:t>
       </w:r>
       <w:r>
+        <w:rPr>
+          <w:strike/>
+        </w:rPr>
         <w:t xml:space="preserve">to the </w:t>
       </w:r>
       <w:proofErr w:type="spellStart"/>
       <w:r>
         <w:rPr>
           <w:i/>
+          <w:strike/>
         </w:rPr>
         <w:t>XXPlot</w:t>
       </w:r>
       <w:proofErr w:type="spellEnd"/>
       <w:r>
+        <w:rPr>
+          <w:strike/>
+        </w:rPr>
         <w:t xml:space="preserve"> controller’s index view.</w:t>
       </w:r>
     </w:p>
@@ -1375,14 +1930,26 @@
           <w:ilvl w:val="0"/>
           <w:numId w:val="11"/>
         </w:numPr>
-      </w:pPr>
-      <w:r>
+        <w:rPr>
+          <w:strike/>
+        </w:rPr>
+      </w:pPr>
+      <w:r>
+        <w:rPr>
+          <w:strike/>
+        </w:rPr>
         <w:t xml:space="preserve">In the Create and Edit </w:t>
       </w:r>
       <w:r>
+        <w:rPr>
+          <w:strike/>
+        </w:rPr>
         <w:t>views</w:t>
       </w:r>
       <w:r>
+        <w:rPr>
+          <w:strike/>
+        </w:rPr>
         <w:t xml:space="preserve">: </w:t>
       </w:r>
     </w:p>
@@ -1393,25 +1960,41 @@
           <w:ilvl w:val="1"/>
           <w:numId w:val="11"/>
         </w:numPr>
-      </w:pPr>
-      <w:r>
+        <w:rPr>
+          <w:strike/>
+        </w:rPr>
+      </w:pPr>
+      <w:r>
+        <w:rPr>
+          <w:strike/>
+        </w:rPr>
         <w:t xml:space="preserve">Do not show an input field for </w:t>
       </w:r>
       <w:proofErr w:type="spellStart"/>
       <w:r>
         <w:rPr>
           <w:i/>
+          <w:strike/>
         </w:rPr>
         <w:t>cropId</w:t>
       </w:r>
       <w:proofErr w:type="spellEnd"/>
       <w:r>
+        <w:rPr>
+          <w:strike/>
+        </w:rPr>
         <w:t xml:space="preserve"> … the user has requested varieties for a specific crop, so stay in that </w:t>
       </w:r>
       <w:r>
+        <w:rPr>
+          <w:strike/>
+        </w:rPr>
         <w:t>mindset</w:t>
       </w:r>
       <w:r>
+        <w:rPr>
+          <w:strike/>
+        </w:rPr>
         <w:t>.</w:t>
       </w:r>
     </w:p>
@@ -1422,64 +2005,127 @@
           <w:ilvl w:val="1"/>
           <w:numId w:val="11"/>
         </w:numPr>
-      </w:pPr>
-      <w:r>
+        <w:rPr>
+          <w:strike/>
+        </w:rPr>
+      </w:pPr>
+      <w:r>
+        <w:rPr>
+          <w:strike/>
+        </w:rPr>
         <w:t xml:space="preserve">When posted back, the </w:t>
       </w:r>
       <w:proofErr w:type="spellStart"/>
       <w:r>
         <w:rPr>
           <w:i/>
+          <w:strike/>
         </w:rPr>
         <w:t>cropId</w:t>
       </w:r>
       <w:proofErr w:type="spellEnd"/>
       <w:r>
+        <w:rPr>
+          <w:strike/>
+        </w:rPr>
         <w:t xml:space="preserve"> </w:t>
       </w:r>
       <w:r>
+        <w:rPr>
+          <w:strike/>
+        </w:rPr>
         <w:t xml:space="preserve">field </w:t>
       </w:r>
       <w:r>
+        <w:rPr>
+          <w:strike/>
+        </w:rPr>
         <w:t xml:space="preserve">still </w:t>
       </w:r>
-      <w:r>
-        <w:t>has to be inserted into</w:t>
-      </w:r>
-      <w:r>
+      <w:proofErr w:type="gramStart"/>
+      <w:r>
+        <w:rPr>
+          <w:strike/>
+        </w:rPr>
+        <w:t>has to</w:t>
+      </w:r>
+      <w:proofErr w:type="gramEnd"/>
+      <w:r>
+        <w:rPr>
+          <w:strike/>
+        </w:rPr>
+        <w:t xml:space="preserve"> be inserted into</w:t>
+      </w:r>
+      <w:r>
+        <w:rPr>
+          <w:strike/>
+        </w:rPr>
         <w:t xml:space="preserve"> the new/modified record, so </w:t>
       </w:r>
       <w:r>
+        <w:rPr>
+          <w:strike/>
+        </w:rPr>
         <w:t xml:space="preserve">hide </w:t>
       </w:r>
       <w:r>
+        <w:rPr>
+          <w:strike/>
+        </w:rPr>
         <w:t>it</w:t>
       </w:r>
       <w:r>
+        <w:rPr>
+          <w:strike/>
+        </w:rPr>
         <w:t xml:space="preserve"> on the view</w:t>
       </w:r>
       <w:r>
+        <w:rPr>
+          <w:strike/>
+        </w:rPr>
         <w:t>s</w:t>
       </w:r>
       <w:r>
+        <w:rPr>
+          <w:strike/>
+        </w:rPr>
         <w:t>.</w:t>
       </w:r>
       <w:r>
+        <w:rPr>
+          <w:strike/>
+        </w:rPr>
         <w:t xml:space="preserve">  </w:t>
       </w:r>
       <w:r>
+        <w:rPr>
+          <w:strike/>
+        </w:rPr>
         <w:t>Warning</w:t>
       </w:r>
       <w:r>
+        <w:rPr>
+          <w:strike/>
+        </w:rPr>
         <w:t>: i</w:t>
       </w:r>
       <w:r>
+        <w:rPr>
+          <w:strike/>
+        </w:rPr>
         <w:t>f a hidden field is not given a value, it posts back as an empty string, which kills numeric receiving parameters</w:t>
       </w:r>
       <w:r>
+        <w:rPr>
+          <w:strike/>
+        </w:rPr>
         <w:t xml:space="preserve"> …</w:t>
       </w:r>
       <w:r>
+        <w:rPr>
+          <w:strike/>
+        </w:rPr>
         <w:t xml:space="preserve"> even nullable ones.</w:t>
       </w:r>
     </w:p>
@@ -1492,22 +2138,42 @@
           <w:numId w:val="11"/>
         </w:numPr>
         <w:ind w:left="714" w:hanging="357"/>
-      </w:pPr>
-      <w:r>
+        <w:rPr>
+          <w:strike/>
+        </w:rPr>
+      </w:pPr>
+      <w:r>
+        <w:rPr>
+          <w:strike/>
+        </w:rPr>
         <w:t xml:space="preserve">In </w:t>
       </w:r>
       <w:r>
+        <w:rPr>
+          <w:strike/>
+        </w:rPr>
         <w:t>each</w:t>
       </w:r>
       <w:r>
+        <w:rPr>
+          <w:strike/>
+        </w:rPr>
         <w:t xml:space="preserve"> view for this</w:t>
       </w:r>
       <w:r>
+        <w:rPr>
+          <w:strike/>
+        </w:rPr>
         <w:t xml:space="preserve"> controller</w:t>
       </w:r>
       <w:r>
+        <w:rPr>
+          <w:strike/>
+        </w:rPr>
         <w:t xml:space="preserve">: </w:t>
       </w:r>
+      <w:bookmarkStart w:id="0" w:name="_GoBack"/>
+      <w:bookmarkEnd w:id="0"/>
     </w:p>
     <w:p>
       <w:pPr>
@@ -1516,61 +2182,118 @@
           <w:ilvl w:val="1"/>
           <w:numId w:val="11"/>
         </w:numPr>
-      </w:pPr>
-      <w:r>
+        <w:rPr>
+          <w:strike/>
+        </w:rPr>
+      </w:pPr>
+      <w:r>
+        <w:rPr>
+          <w:strike/>
+        </w:rPr>
         <w:t>Modify each</w:t>
       </w:r>
       <w:r>
+        <w:rPr>
+          <w:strike/>
+        </w:rPr>
         <w:t xml:space="preserve"> browser title and page heading to in</w:t>
       </w:r>
       <w:r>
+        <w:rPr>
+          <w:strike/>
+        </w:rPr>
         <w:t xml:space="preserve">dicate its purpose </w:t>
       </w:r>
       <w:r>
+        <w:rPr>
+          <w:strike/>
+        </w:rPr>
         <w:t xml:space="preserve">and the </w:t>
       </w:r>
       <w:r>
+        <w:rPr>
+          <w:strike/>
+        </w:rPr>
         <w:t>crop it</w:t>
       </w:r>
       <w:r>
+        <w:rPr>
+          <w:strike/>
+        </w:rPr>
         <w:t>’</w:t>
       </w:r>
       <w:r>
+        <w:rPr>
+          <w:strike/>
+        </w:rPr>
         <w:t>s for, like “Varieties of wheat, winter”,</w:t>
       </w:r>
       <w:r>
+        <w:rPr>
+          <w:strike/>
+        </w:rPr>
         <w:t xml:space="preserve"> “</w:t>
       </w:r>
       <w:r>
+        <w:rPr>
+          <w:strike/>
+        </w:rPr>
         <w:t xml:space="preserve">Add </w:t>
       </w:r>
       <w:r>
+        <w:rPr>
+          <w:strike/>
+        </w:rPr>
         <w:t>a C</w:t>
       </w:r>
       <w:r>
+        <w:rPr>
+          <w:strike/>
+        </w:rPr>
         <w:t>orn</w:t>
       </w:r>
       <w:r>
+        <w:rPr>
+          <w:strike/>
+        </w:rPr>
         <w:t xml:space="preserve"> Variety</w:t>
       </w:r>
       <w:r>
+        <w:rPr>
+          <w:strike/>
+        </w:rPr>
         <w:t>”</w:t>
       </w:r>
       <w:r>
+        <w:rPr>
+          <w:strike/>
+        </w:rPr>
         <w:t xml:space="preserve">, </w:t>
       </w:r>
       <w:r>
+        <w:rPr>
+          <w:strike/>
+        </w:rPr>
         <w:t xml:space="preserve">and so on … </w:t>
       </w:r>
       <w:proofErr w:type="spellStart"/>
       <w:r>
+        <w:rPr>
+          <w:strike/>
+        </w:rPr>
         <w:t>watchyour</w:t>
       </w:r>
       <w:r>
+        <w:rPr>
+          <w:strike/>
+        </w:rPr>
         <w:t>punctuation</w:t>
       </w:r>
       <w:proofErr w:type="spellEnd"/>
       <w:r>
+        <w:rPr>
+          <w:strike/>
+        </w:rPr>
         <w:t>.</w:t>
       </w:r>
     </w:p>
@@ -1839,10 +2562,7 @@
         <w:t xml:space="preserve"> it’s been provided with</w:t>
       </w:r>
       <w:r>
-        <w:t xml:space="preserve"> </w:t>
-      </w:r>
-      <w:r>
-        <w:t>(</w:t>
+        <w:t xml:space="preserve"> (</w:t>
       </w:r>
       <w:proofErr w:type="spellStart"/>
       <w:r>
@@ -1945,8 +2665,6 @@
       <w:r>
         <w:t>.</w:t>
       </w:r>
-      <w:bookmarkStart w:id="0" w:name="_GoBack"/>
-      <w:bookmarkEnd w:id="0"/>
     </w:p>
     <w:p>
       <w:pPr>
@@ -2219,7 +2937,7 @@
         <w:noProof/>
         <w:sz w:val="16"/>
       </w:rPr>
-      <w:t>2</w:t>
+      <w:t>3</w:t>
     </w:r>
     <w:r>
       <w:rPr>
@@ -4750,7 +5468,7 @@
 </file>
 
 <file path=customXml/itemProps1.xml><?xml version="1.0" encoding="utf-8"?>
-<ds:datastoreItem xmlns:ds="http://schemas.openxmlformats.org/officeDocument/2006/customXml" ds:itemID="{DC8DC75F-5E5C-48BA-AD1B-A88E9BD2CFB6}">
+<ds:datastoreItem xmlns:ds="http://schemas.openxmlformats.org/officeDocument/2006/customXml" ds:itemID="{08F96CA6-2F80-4685-8D3A-F5F705D54424}">
   <ds:schemaRefs>
     <ds:schemaRef ds:uri="http://schemas.openxmlformats.org/officeDocument/2006/bibliography"/>
   </ds:schemaRefs>

</xml_diff>

<commit_message>
Still missing some items from assignment 2, but moved onto assignment 3 and got about halfway through it.
</commit_message>
<xml_diff>
--- a/02_Persistence_Sorting_Filtering.docx
+++ b/02_Persistence_Sorting_Filtering.docx
@@ -135,7 +135,7 @@
           </mc:Choice>
           <mc:Fallback>
             <w:pict>
-              <v:shape w14:anchorId="63FD38F4" id="Freeform: Shape 9" o:spid="_x0000_s1026" style="position:absolute;margin-left:240.6pt;margin-top:32.45pt;width:180pt;height:33.65pt;z-index:251665408;visibility:visible;mso-wrap-style:square;mso-wrap-distance-left:9pt;mso-wrap-distance-top:0;mso-wrap-distance-right:9pt;mso-wrap-distance-bottom:0;mso-position-horizontal:absolute;mso-position-horizontal-relative:text;mso-position-vertical:absolute;mso-position-vertical-relative:text;v-text-anchor:middle" coordsize="2286000,427199" o:gfxdata="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" path="m2286000,427199c2202180,237334,2118360,47469,1737360,8099,1356360,-31271,678180,79854,,190979e" filled="f" strokecolor="#243f60 [1604]" strokeweight="2pt">
+              <v:shape w14:anchorId="4D2E7736" id="Freeform: Shape 9" o:spid="_x0000_s1026" style="position:absolute;margin-left:240.6pt;margin-top:32.45pt;width:180pt;height:33.65pt;z-index:251665408;visibility:visible;mso-wrap-style:square;mso-wrap-distance-left:9pt;mso-wrap-distance-top:0;mso-wrap-distance-right:9pt;mso-wrap-distance-bottom:0;mso-position-horizontal:absolute;mso-position-horizontal-relative:text;mso-position-vertical:absolute;mso-position-vertical-relative:text;v-text-anchor:middle" coordsize="2286000,427199" o:gfxdata="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" path="m2286000,427199c2202180,237334,2118360,47469,1737360,8099,1356360,-31271,678180,79854,,190979e" filled="f" strokecolor="#243f60 [1604]" strokeweight="2pt">
                 <v:stroke dashstyle="1 1" endarrow="classic" endarrowwidth="wide" endarrowlength="long"/>
                 <v:path arrowok="t" o:connecttype="custom" o:connectlocs="2286000,427199;1737360,8099;0,190979" o:connectangles="0,0,0"/>
               </v:shape>
@@ -250,7 +250,7 @@
           </mc:Choice>
           <mc:Fallback>
             <w:pict>
-              <v:shape w14:anchorId="675DBEBC" id="Freeform: Shape 8" o:spid="_x0000_s1026" style="position:absolute;margin-left:220.8pt;margin-top:31.25pt;width:77.4pt;height:36pt;z-index:251664384;visibility:visible;mso-wrap-style:square;mso-wrap-distance-left:9pt;mso-wrap-distance-top:0;mso-wrap-distance-right:9pt;mso-wrap-distance-bottom:0;mso-position-horizontal:absolute;mso-position-horizontal-relative:text;mso-position-vertical:absolute;mso-position-vertical-relative:text;v-text-anchor:middle" coordsize="982980,457202" o:gfxdata="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" path="m982980,457202c798195,262257,613410,67312,449580,15242,285750,-36828,142875,53977,,144782e" filled="f" strokecolor="#243f60 [1604]" strokeweight="2pt">
+              <v:shape w14:anchorId="55ECE274" id="Freeform: Shape 8" o:spid="_x0000_s1026" style="position:absolute;margin-left:220.8pt;margin-top:31.25pt;width:77.4pt;height:36pt;z-index:251664384;visibility:visible;mso-wrap-style:square;mso-wrap-distance-left:9pt;mso-wrap-distance-top:0;mso-wrap-distance-right:9pt;mso-wrap-distance-bottom:0;mso-position-horizontal:absolute;mso-position-horizontal-relative:text;mso-position-vertical:absolute;mso-position-vertical-relative:text;v-text-anchor:middle" coordsize="982980,457202" o:gfxdata="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" path="m982980,457202c798195,262257,613410,67312,449580,15242,285750,-36828,142875,53977,,144782e" filled="f" strokecolor="#243f60 [1604]" strokeweight="2pt">
                 <v:stroke dashstyle="1 1" endarrow="classic" endarrowwidth="wide" endarrowlength="long"/>
                 <v:path arrowok="t" o:connecttype="custom" o:connectlocs="982980,457202;449580,15242;0,144782" o:connectangles="0,0,0"/>
               </v:shape>
@@ -412,7 +412,7 @@
           </mc:Choice>
           <mc:Fallback>
             <w:pict>
-              <v:shape w14:anchorId="7E49B765" id="Freeform: Shape 6" o:spid="_x0000_s1026" style="position:absolute;margin-left:332.4pt;margin-top:3pt;width:86.4pt;height:23.4pt;z-index:251661312;visibility:visible;mso-wrap-style:square;mso-wrap-distance-left:9pt;mso-wrap-distance-top:0;mso-wrap-distance-right:9pt;mso-wrap-distance-bottom:0;mso-position-horizontal:absolute;mso-position-horizontal-relative:text;mso-position-vertical:absolute;mso-position-vertical-relative:text;v-text-anchor:middle" coordsize="1097280,297180" o:gfxdata="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" path="m1097280,297180c960120,148590,822960,,640080,,457200,,228600,148590,,297180e" filled="f" strokecolor="#243f60 [1604]" strokeweight="2pt">
+              <v:shape w14:anchorId="6739BF13" id="Freeform: Shape 6" o:spid="_x0000_s1026" style="position:absolute;margin-left:332.4pt;margin-top:3pt;width:86.4pt;height:23.4pt;z-index:251661312;visibility:visible;mso-wrap-style:square;mso-wrap-distance-left:9pt;mso-wrap-distance-top:0;mso-wrap-distance-right:9pt;mso-wrap-distance-bottom:0;mso-position-horizontal:absolute;mso-position-horizontal-relative:text;mso-position-vertical:absolute;mso-position-vertical-relative:text;v-text-anchor:middle" coordsize="1097280,297180" o:gfxdata="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" path="m1097280,297180c960120,148590,822960,,640080,,457200,,228600,148590,,297180e" filled="f" strokecolor="#243f60 [1604]" strokeweight="2pt">
                 <v:stroke dashstyle="1 1" endarrow="classic" endarrowwidth="wide" endarrowlength="long"/>
                 <v:path arrowok="t" o:connecttype="custom" o:connectlocs="1097280,297180;640080,0;0,297180" o:connectangles="0,0,0"/>
               </v:shape>
@@ -2114,15 +2114,7 @@
         <w:rPr>
           <w:strike/>
         </w:rPr>
-        <w:t>f a hidden field is not given a value, it posts back as an empty string, which kills numeric receiv</w:t>
-      </w:r>
-      <w:bookmarkStart w:id="0" w:name="_GoBack"/>
-      <w:bookmarkEnd w:id="0"/>
-      <w:r>
-        <w:rPr>
-          <w:strike/>
-        </w:rPr>
-        <w:t>ing parameters</w:t>
+        <w:t>f a hidden field is not given a value, it posts back as an empty string, which kills numeric receiving parameters</w:t>
       </w:r>
       <w:r>
         <w:rPr>
@@ -2189,95 +2181,111 @@
           <w:numId w:val="11"/>
         </w:numPr>
         <w:rPr>
+          <w:strike/>
           <w:color w:val="FF0000"/>
         </w:rPr>
       </w:pPr>
       <w:r>
         <w:rPr>
+          <w:strike/>
           <w:color w:val="FF0000"/>
         </w:rPr>
         <w:t>Modify each</w:t>
       </w:r>
       <w:r>
         <w:rPr>
+          <w:strike/>
           <w:color w:val="FF0000"/>
         </w:rPr>
         <w:t xml:space="preserve"> browser title and page heading to in</w:t>
       </w:r>
       <w:r>
         <w:rPr>
+          <w:strike/>
           <w:color w:val="FF0000"/>
         </w:rPr>
         <w:t xml:space="preserve">dicate its purpose </w:t>
       </w:r>
       <w:r>
         <w:rPr>
+          <w:strike/>
           <w:color w:val="FF0000"/>
         </w:rPr>
         <w:t xml:space="preserve">and the </w:t>
       </w:r>
       <w:r>
         <w:rPr>
+          <w:strike/>
           <w:color w:val="FF0000"/>
         </w:rPr>
         <w:t>crop it</w:t>
       </w:r>
       <w:r>
         <w:rPr>
+          <w:strike/>
           <w:color w:val="FF0000"/>
         </w:rPr>
         <w:t>’</w:t>
       </w:r>
       <w:r>
         <w:rPr>
+          <w:strike/>
           <w:color w:val="FF0000"/>
         </w:rPr>
         <w:t>s for, like “Varieties of wheat, winter”,</w:t>
       </w:r>
       <w:r>
         <w:rPr>
+          <w:strike/>
           <w:color w:val="FF0000"/>
         </w:rPr>
         <w:t xml:space="preserve"> “</w:t>
       </w:r>
       <w:r>
         <w:rPr>
+          <w:strike/>
           <w:color w:val="FF0000"/>
         </w:rPr>
         <w:t xml:space="preserve">Add </w:t>
       </w:r>
       <w:r>
         <w:rPr>
+          <w:strike/>
           <w:color w:val="FF0000"/>
         </w:rPr>
         <w:t>a C</w:t>
       </w:r>
       <w:r>
         <w:rPr>
+          <w:strike/>
           <w:color w:val="FF0000"/>
         </w:rPr>
         <w:t>orn</w:t>
       </w:r>
       <w:r>
         <w:rPr>
+          <w:strike/>
           <w:color w:val="FF0000"/>
         </w:rPr>
         <w:t xml:space="preserve"> Variety</w:t>
       </w:r>
       <w:r>
         <w:rPr>
+          <w:strike/>
           <w:color w:val="FF0000"/>
         </w:rPr>
         <w:t>”</w:t>
       </w:r>
       <w:r>
         <w:rPr>
+          <w:strike/>
           <w:color w:val="FF0000"/>
         </w:rPr>
         <w:t xml:space="preserve">, </w:t>
       </w:r>
       <w:r>
         <w:rPr>
+          <w:strike/>
           <w:color w:val="FF0000"/>
         </w:rPr>
         <w:t xml:space="preserve">and so on … </w:t>
@@ -2285,12 +2293,14 @@
       <w:proofErr w:type="spellStart"/>
       <w:r>
         <w:rPr>
+          <w:strike/>
           <w:color w:val="FF0000"/>
         </w:rPr>
         <w:t>watchyour</w:t>
       </w:r>
       <w:r>
         <w:rPr>
+          <w:strike/>
           <w:color w:val="FF0000"/>
         </w:rPr>
         <w:t>punctuation</w:t>
@@ -2298,6 +2308,7 @@
       <w:proofErr w:type="spellEnd"/>
       <w:r>
         <w:rPr>
+          <w:strike/>
           <w:color w:val="FF0000"/>
         </w:rPr>
         <w:t>.</w:t>
@@ -2312,11 +2323,13 @@
           <w:numId w:val="11"/>
         </w:numPr>
         <w:rPr>
+          <w:strike/>
           <w:color w:val="FF0000"/>
         </w:rPr>
       </w:pPr>
       <w:r>
         <w:rPr>
+          <w:strike/>
           <w:color w:val="FF0000"/>
         </w:rPr>
         <w:t xml:space="preserve">Do not show the </w:t>
@@ -2325,6 +2338,7 @@
       <w:r>
         <w:rPr>
           <w:i/>
+          <w:strike/>
           <w:color w:val="FF0000"/>
         </w:rPr>
         <w:t>cropId</w:t>
@@ -2332,6 +2346,7 @@
       <w:proofErr w:type="spellEnd"/>
       <w:r>
         <w:rPr>
+          <w:strike/>
           <w:color w:val="FF0000"/>
         </w:rPr>
         <w:t xml:space="preserve"> or crop </w:t>
@@ -2339,24 +2354,28 @@
       <w:r>
         <w:rPr>
           <w:i/>
+          <w:strike/>
           <w:color w:val="FF0000"/>
         </w:rPr>
         <w:t>name</w:t>
       </w:r>
       <w:r>
         <w:rPr>
+          <w:strike/>
           <w:color w:val="FF0000"/>
         </w:rPr>
         <w:t xml:space="preserve"> in the property listing area … just in the </w:t>
       </w:r>
       <w:r>
         <w:rPr>
+          <w:strike/>
           <w:color w:val="FF0000"/>
         </w:rPr>
         <w:t xml:space="preserve">page </w:t>
       </w:r>
       <w:r>
         <w:rPr>
+          <w:strike/>
           <w:color w:val="FF0000"/>
         </w:rPr>
         <w:t>headings.</w:t>
@@ -2505,25 +2524,46 @@
           <w:ilvl w:val="1"/>
           <w:numId w:val="13"/>
         </w:numPr>
-      </w:pPr>
-      <w:r>
+        <w:rPr>
+          <w:strike/>
+        </w:rPr>
+      </w:pPr>
+      <w:r>
+        <w:rPr>
+          <w:strike/>
+        </w:rPr>
         <w:t>Restrict the listing to the following fields:</w:t>
       </w:r>
       <w:r>
+        <w:rPr>
+          <w:strike/>
+        </w:rPr>
         <w:t xml:space="preserve"> farm name, crop name, variety name, date planted, CEC and </w:t>
       </w:r>
       <w:r>
+        <w:rPr>
+          <w:strike/>
+        </w:rPr>
         <w:t xml:space="preserve">the </w:t>
       </w:r>
       <w:r>
+        <w:rPr>
+          <w:strike/>
+        </w:rPr>
         <w:t>treatment names (slash or &lt;</w:t>
       </w:r>
       <w:proofErr w:type="spellStart"/>
       <w:r>
+        <w:rPr>
+          <w:strike/>
+        </w:rPr>
         <w:t>br</w:t>
       </w:r>
       <w:proofErr w:type="spellEnd"/>
       <w:r>
+        <w:rPr>
+          <w:strike/>
+        </w:rPr>
         <w:t xml:space="preserve"> /&gt; separated)</w:t>
       </w:r>
     </w:p>
@@ -2562,8 +2602,14 @@
           <w:ilvl w:val="0"/>
           <w:numId w:val="13"/>
         </w:numPr>
-      </w:pPr>
-      <w:r>
+        <w:rPr>
+          <w:strike/>
+        </w:rPr>
+      </w:pPr>
+      <w:r>
+        <w:rPr>
+          <w:strike/>
+        </w:rPr>
         <w:t>In the Index action:</w:t>
       </w:r>
     </w:p>
@@ -2574,42 +2620,78 @@
           <w:ilvl w:val="1"/>
           <w:numId w:val="13"/>
         </w:numPr>
-      </w:pPr>
-      <w:r>
+        <w:rPr>
+          <w:strike/>
+        </w:rPr>
+      </w:pPr>
+      <w:r>
+        <w:rPr>
+          <w:strike/>
+        </w:rPr>
         <w:t>H</w:t>
       </w:r>
       <w:r>
+        <w:rPr>
+          <w:strike/>
+        </w:rPr>
         <w:t xml:space="preserve">ave the Index action </w:t>
       </w:r>
       <w:r>
+        <w:rPr>
+          <w:strike/>
+        </w:rPr>
         <w:t>identify which criteria</w:t>
       </w:r>
       <w:r>
+        <w:rPr>
+          <w:strike/>
+        </w:rPr>
         <w:t xml:space="preserve"> it’s been provided with</w:t>
       </w:r>
       <w:r>
+        <w:rPr>
+          <w:strike/>
+        </w:rPr>
         <w:t xml:space="preserve"> (</w:t>
       </w:r>
       <w:proofErr w:type="spellStart"/>
       <w:r>
+        <w:rPr>
+          <w:strike/>
+        </w:rPr>
         <w:t>cropId</w:t>
       </w:r>
       <w:proofErr w:type="spellEnd"/>
       <w:r>
+        <w:rPr>
+          <w:strike/>
+        </w:rPr>
         <w:t xml:space="preserve"> or </w:t>
       </w:r>
       <w:proofErr w:type="spellStart"/>
       <w:r>
+        <w:rPr>
+          <w:strike/>
+        </w:rPr>
         <w:t>varietyId</w:t>
       </w:r>
       <w:proofErr w:type="spellEnd"/>
       <w:r>
+        <w:rPr>
+          <w:strike/>
+        </w:rPr>
         <w:t xml:space="preserve"> for now)</w:t>
       </w:r>
       <w:r>
+        <w:rPr>
+          <w:strike/>
+        </w:rPr>
         <w:t xml:space="preserve">, </w:t>
       </w:r>
       <w:r>
+        <w:rPr>
+          <w:strike/>
+        </w:rPr>
         <w:t>persist it with a criteria identifier (and the crop/variety name).</w:t>
       </w:r>
     </w:p>
@@ -2620,31 +2702,58 @@
           <w:ilvl w:val="1"/>
           <w:numId w:val="13"/>
         </w:numPr>
-      </w:pPr>
-      <w:r>
+        <w:rPr>
+          <w:strike/>
+        </w:rPr>
+      </w:pPr>
+      <w:r>
+        <w:rPr>
+          <w:strike/>
+        </w:rPr>
         <w:t xml:space="preserve">If </w:t>
       </w:r>
       <w:proofErr w:type="gramStart"/>
       <w:r>
+        <w:rPr>
+          <w:strike/>
+        </w:rPr>
         <w:t>a criteria</w:t>
       </w:r>
       <w:proofErr w:type="gramEnd"/>
       <w:r>
+        <w:rPr>
+          <w:strike/>
+        </w:rPr>
         <w:t xml:space="preserve"> has been persisted, use </w:t>
       </w:r>
       <w:r>
+        <w:rPr>
+          <w:strike/>
+        </w:rPr>
         <w:t>it</w:t>
       </w:r>
       <w:r>
+        <w:rPr>
+          <w:strike/>
+        </w:rPr>
         <w:t xml:space="preserve"> to </w:t>
       </w:r>
       <w:r>
+        <w:rPr>
+          <w:strike/>
+        </w:rPr>
         <w:t xml:space="preserve">restrict </w:t>
       </w:r>
       <w:r>
+        <w:rPr>
+          <w:strike/>
+        </w:rPr>
         <w:t>the</w:t>
       </w:r>
       <w:r>
+        <w:rPr>
+          <w:strike/>
+        </w:rPr>
         <w:t xml:space="preserve"> listing to plots with that criteria</w:t>
       </w:r>
     </w:p>
@@ -2655,22 +2764,40 @@
           <w:ilvl w:val="1"/>
           <w:numId w:val="13"/>
         </w:numPr>
-      </w:pPr>
-      <w:r>
+        <w:rPr>
+          <w:strike/>
+        </w:rPr>
+      </w:pPr>
+      <w:r>
+        <w:rPr>
+          <w:strike/>
+        </w:rPr>
         <w:t xml:space="preserve">If no criteria </w:t>
       </w:r>
       <w:proofErr w:type="gramStart"/>
       <w:r>
+        <w:rPr>
+          <w:strike/>
+        </w:rPr>
         <w:t>has</w:t>
       </w:r>
       <w:proofErr w:type="gramEnd"/>
       <w:r>
+        <w:rPr>
+          <w:strike/>
+        </w:rPr>
         <w:t xml:space="preserve"> been passed or persisted,</w:t>
       </w:r>
       <w:r>
+        <w:rPr>
+          <w:strike/>
+        </w:rPr>
         <w:t xml:space="preserve"> display all plots on file</w:t>
       </w:r>
       <w:r>
+        <w:rPr>
+          <w:strike/>
+        </w:rPr>
         <w:t>.</w:t>
       </w:r>
     </w:p>
@@ -2681,14 +2808,26 @@
           <w:ilvl w:val="1"/>
           <w:numId w:val="13"/>
         </w:numPr>
-      </w:pPr>
-      <w:r>
+        <w:rPr>
+          <w:strike/>
+        </w:rPr>
+      </w:pPr>
+      <w:r>
+        <w:rPr>
+          <w:strike/>
+        </w:rPr>
         <w:t>By default, sort the plo</w:t>
       </w:r>
       <w:r>
+        <w:rPr>
+          <w:strike/>
+        </w:rPr>
         <w:t>t listing by date planted, most recent first</w:t>
       </w:r>
       <w:r>
+        <w:rPr>
+          <w:strike/>
+        </w:rPr>
         <w:t>.</w:t>
       </w:r>
     </w:p>
@@ -2699,17 +2838,27 @@
           <w:ilvl w:val="1"/>
           <w:numId w:val="13"/>
         </w:numPr>
-      </w:pPr>
-      <w:r>
+        <w:rPr>
+          <w:strike/>
+        </w:rPr>
+      </w:pPr>
+      <w:r>
+        <w:rPr>
+          <w:strike/>
+        </w:rPr>
         <w:t xml:space="preserve">In all views, the page title and heading should identify the criteria type and value.  You’ll also have </w:t>
       </w:r>
       <w:proofErr w:type="gramStart"/>
       <w:r>
+        <w:rPr>
+          <w:strike/>
+        </w:rPr>
         <w:t xml:space="preserve">to </w:t>
       </w:r>
       <w:r>
         <w:rPr>
           <w:i/>
+          <w:strike/>
         </w:rPr>
         <w:t>.Include</w:t>
       </w:r>
@@ -2717,22 +2866,38 @@
       <w:r>
         <w:rPr>
           <w:i/>
+          <w:strike/>
         </w:rPr>
         <w:t>()</w:t>
       </w:r>
       <w:r>
+        <w:rPr>
+          <w:strike/>
+        </w:rPr>
         <w:t xml:space="preserve"> associated tables so you </w:t>
       </w:r>
       <w:r>
+        <w:rPr>
+          <w:strike/>
+        </w:rPr>
         <w:t xml:space="preserve">can </w:t>
       </w:r>
       <w:r>
+        <w:rPr>
+          <w:strike/>
+        </w:rPr>
         <w:t xml:space="preserve">display names, </w:t>
       </w:r>
       <w:r>
+        <w:rPr>
+          <w:strike/>
+        </w:rPr>
         <w:t xml:space="preserve">not </w:t>
       </w:r>
       <w:r>
+        <w:rPr>
+          <w:strike/>
+        </w:rPr>
         <w:t>keys.</w:t>
       </w:r>
     </w:p>
@@ -2743,47 +2908,83 @@
           <w:ilvl w:val="0"/>
           <w:numId w:val="13"/>
         </w:numPr>
-      </w:pPr>
-      <w:r>
+        <w:rPr>
+          <w:strike/>
+        </w:rPr>
+      </w:pPr>
+      <w:r>
+        <w:rPr>
+          <w:strike/>
+        </w:rPr>
         <w:t xml:space="preserve">The Create view should identify the selected criteria and </w:t>
       </w:r>
       <w:r>
+        <w:rPr>
+          <w:strike/>
+        </w:rPr>
         <w:t>default its input</w:t>
       </w:r>
       <w:r>
+        <w:rPr>
+          <w:strike/>
+        </w:rPr>
         <w:t xml:space="preserve"> </w:t>
       </w:r>
       <w:r>
+        <w:rPr>
+          <w:strike/>
+        </w:rPr>
         <w:t>element</w:t>
       </w:r>
       <w:r>
+        <w:rPr>
+          <w:strike/>
+        </w:rPr>
         <w:t xml:space="preserve"> (usually a drop-down) to the specified value.  If the criteria </w:t>
       </w:r>
       <w:proofErr w:type="gramStart"/>
       <w:r>
+        <w:rPr>
+          <w:strike/>
+        </w:rPr>
         <w:t>is</w:t>
       </w:r>
       <w:proofErr w:type="gramEnd"/>
       <w:r>
+        <w:rPr>
+          <w:strike/>
+        </w:rPr>
         <w:t xml:space="preserve"> two tables away (like </w:t>
       </w:r>
       <w:proofErr w:type="spellStart"/>
       <w:r>
         <w:rPr>
           <w:i/>
+          <w:strike/>
         </w:rPr>
         <w:t>cropId</w:t>
       </w:r>
       <w:proofErr w:type="spellEnd"/>
       <w:r>
+        <w:rPr>
+          <w:strike/>
+        </w:rPr>
         <w:t>), that should be used to filter the intervening table’s (variety</w:t>
       </w:r>
       <w:r>
+        <w:rPr>
+          <w:strike/>
+        </w:rPr>
         <w:t>’s</w:t>
       </w:r>
       <w:r>
+        <w:rPr>
+          <w:strike/>
+        </w:rPr>
         <w:t>) dropdown.</w:t>
       </w:r>
+      <w:bookmarkStart w:id="0" w:name="_GoBack"/>
+      <w:bookmarkEnd w:id="0"/>
     </w:p>
     <w:p>
       <w:pPr>
@@ -2963,7 +3164,7 @@
         <w:noProof/>
         <w:sz w:val="16"/>
       </w:rPr>
-      <w:t>3</w:t>
+      <w:t>2</w:t>
     </w:r>
     <w:r>
       <w:rPr>
@@ -5494,7 +5695,7 @@
 </file>
 
 <file path=customXml/itemProps1.xml><?xml version="1.0" encoding="utf-8"?>
-<ds:datastoreItem xmlns:ds="http://schemas.openxmlformats.org/officeDocument/2006/customXml" ds:itemID="{557609C9-1597-471B-829E-F6349E15F76D}">
+<ds:datastoreItem xmlns:ds="http://schemas.openxmlformats.org/officeDocument/2006/customXml" ds:itemID="{05E59FEF-8D29-4160-B622-ABF420B58933}">
   <ds:schemaRefs>
     <ds:schemaRef ds:uri="http://schemas.openxmlformats.org/officeDocument/2006/bibliography"/>
   </ds:schemaRefs>

</xml_diff>